<commit_message>
21. Advanced React Patterns - 35%
</commit_message>
<xml_diff>
--- a/21. Advanced React Patterns/Notes.docx
+++ b/21. Advanced React Patterns/Notes.docx
@@ -228,6 +228,9 @@
     <w:p/>
     <w:p>
       <w:r>
+        <w:rPr>
+          <w:noProof/>
+        </w:rPr>
         <w:drawing>
           <wp:inline distT="0" distB="0" distL="0" distR="0" wp14:anchorId="5B1E1FE2" wp14:editId="2DBA15EB">
             <wp:extent cx="5677692" cy="2019582"/>
@@ -266,11 +269,14 @@
       </w:r>
     </w:p>
     <w:p/>
+    <w:p/>
+    <w:p/>
     <w:p>
       <w:pPr>
         <w:pStyle w:val="Heading1"/>
       </w:pPr>
       <w:r>
+        <w:lastRenderedPageBreak/>
         <w:t>Compound Component Pattern – advanced reuse of code</w:t>
       </w:r>
     </w:p>
@@ -298,11 +304,267 @@
         <w:t>Fancy super-components</w:t>
       </w:r>
     </w:p>
-    <w:p/>
     <w:p>
       <w:pPr>
         <w:pStyle w:val="ListParagraph"/>
-      </w:pPr>
+        <w:numPr>
+          <w:ilvl w:val="0"/>
+          <w:numId w:val="1"/>
+        </w:numPr>
+      </w:pPr>
+      <w:r>
+        <w:t xml:space="preserve">We create a </w:t>
+      </w:r>
+      <w:r>
+        <w:rPr>
+          <w:b/>
+          <w:bCs/>
+        </w:rPr>
+        <w:t xml:space="preserve">Parent </w:t>
+      </w:r>
+      <w:r>
+        <w:t xml:space="preserve">component and then some </w:t>
+      </w:r>
+      <w:r>
+        <w:rPr>
+          <w:b/>
+          <w:bCs/>
+        </w:rPr>
+        <w:t xml:space="preserve">Child </w:t>
+      </w:r>
+      <w:r>
+        <w:t xml:space="preserve">components that will make sense only in use with the </w:t>
+      </w:r>
+      <w:r>
+        <w:rPr>
+          <w:b/>
+          <w:bCs/>
+        </w:rPr>
+        <w:t xml:space="preserve">Parent </w:t>
+      </w:r>
+      <w:r>
+        <w:t>component</w:t>
+      </w:r>
+    </w:p>
+    <w:p>
+      <w:pPr>
+        <w:pStyle w:val="ListParagraph"/>
+        <w:numPr>
+          <w:ilvl w:val="0"/>
+          <w:numId w:val="1"/>
+        </w:numPr>
+      </w:pPr>
+      <w:r>
+        <w:t xml:space="preserve">This will allow us to create </w:t>
+      </w:r>
+      <w:r>
+        <w:rPr>
+          <w:b/>
+          <w:bCs/>
+        </w:rPr>
+        <w:t>highly usable components</w:t>
+      </w:r>
+      <w:r>
+        <w:t xml:space="preserve"> with an expressive API</w:t>
+      </w:r>
+    </w:p>
+    <w:p>
+      <w:pPr>
+        <w:pStyle w:val="Heading2"/>
+      </w:pPr>
+      <w:r>
+        <w:t>How</w:t>
+      </w:r>
+    </w:p>
+    <w:p>
+      <w:pPr>
+        <w:pStyle w:val="ListParagraph"/>
+        <w:numPr>
+          <w:ilvl w:val="0"/>
+          <w:numId w:val="3"/>
+        </w:numPr>
+      </w:pPr>
+      <w:r>
+        <w:t xml:space="preserve">The </w:t>
+      </w:r>
+      <w:r>
+        <w:rPr>
+          <w:b/>
+          <w:bCs/>
+        </w:rPr>
+        <w:t>Parent component</w:t>
+      </w:r>
+      <w:r>
+        <w:t xml:space="preserve"> will keep the </w:t>
+      </w:r>
+      <w:r>
+        <w:rPr>
+          <w:b/>
+          <w:bCs/>
+        </w:rPr>
+        <w:t>STATE</w:t>
+      </w:r>
+    </w:p>
+    <w:p>
+      <w:pPr>
+        <w:pStyle w:val="ListParagraph"/>
+        <w:numPr>
+          <w:ilvl w:val="0"/>
+          <w:numId w:val="3"/>
+        </w:numPr>
+      </w:pPr>
+      <w:r>
+        <w:t xml:space="preserve">We will use the </w:t>
+      </w:r>
+      <w:r>
+        <w:rPr>
+          <w:b/>
+          <w:bCs/>
+        </w:rPr>
+        <w:t>CONTEXT API</w:t>
+      </w:r>
+      <w:r>
+        <w:rPr>
+          <w:b/>
+          <w:bCs/>
+        </w:rPr>
+        <w:t xml:space="preserve"> </w:t>
+      </w:r>
+      <w:r>
+        <w:t xml:space="preserve">to pass </w:t>
+      </w:r>
+      <w:r>
+        <w:rPr>
+          <w:b/>
+          <w:bCs/>
+        </w:rPr>
+        <w:t xml:space="preserve">STATE </w:t>
+      </w:r>
+      <w:r>
+        <w:t>to children Components</w:t>
+      </w:r>
+      <w:r>
+        <w:drawing>
+          <wp:inline distT="0" distB="0" distL="0" distR="0" wp14:anchorId="7074CD2E" wp14:editId="58FBBA0E">
+            <wp:extent cx="4488180" cy="6059513"/>
+            <wp:effectExtent l="0" t="0" r="7620" b="0"/>
+            <wp:docPr id="1268100252" name="Picture 1"/>
+            <wp:cNvGraphicFramePr>
+              <a:graphicFrameLocks xmlns:a="http://schemas.openxmlformats.org/drawingml/2006/main" noChangeAspect="1"/>
+            </wp:cNvGraphicFramePr>
+            <a:graphic xmlns:a="http://schemas.openxmlformats.org/drawingml/2006/main">
+              <a:graphicData uri="http://schemas.openxmlformats.org/drawingml/2006/picture">
+                <pic:pic xmlns:pic="http://schemas.openxmlformats.org/drawingml/2006/picture">
+                  <pic:nvPicPr>
+                    <pic:cNvPr id="1268100252" name=""/>
+                    <pic:cNvPicPr/>
+                  </pic:nvPicPr>
+                  <pic:blipFill>
+                    <a:blip r:embed="rId6"/>
+                    <a:stretch>
+                      <a:fillRect/>
+                    </a:stretch>
+                  </pic:blipFill>
+                  <pic:spPr>
+                    <a:xfrm>
+                      <a:off x="0" y="0"/>
+                      <a:ext cx="4488991" cy="6060608"/>
+                    </a:xfrm>
+                    <a:prstGeom prst="rect">
+                      <a:avLst/>
+                    </a:prstGeom>
+                  </pic:spPr>
+                </pic:pic>
+              </a:graphicData>
+            </a:graphic>
+          </wp:inline>
+        </w:drawing>
+      </w:r>
+    </w:p>
+    <w:p>
+      <w:pPr>
+        <w:ind w:left="360"/>
+      </w:pPr>
+      <w:r>
+        <w:lastRenderedPageBreak/>
+        <w:drawing>
+          <wp:inline distT="0" distB="0" distL="0" distR="0" wp14:anchorId="70ABDB7E" wp14:editId="0C106AFC">
+            <wp:extent cx="5668166" cy="4620270"/>
+            <wp:effectExtent l="0" t="0" r="8890" b="8890"/>
+            <wp:docPr id="1625815865" name="Picture 1"/>
+            <wp:cNvGraphicFramePr>
+              <a:graphicFrameLocks xmlns:a="http://schemas.openxmlformats.org/drawingml/2006/main" noChangeAspect="1"/>
+            </wp:cNvGraphicFramePr>
+            <a:graphic xmlns:a="http://schemas.openxmlformats.org/drawingml/2006/main">
+              <a:graphicData uri="http://schemas.openxmlformats.org/drawingml/2006/picture">
+                <pic:pic xmlns:pic="http://schemas.openxmlformats.org/drawingml/2006/picture">
+                  <pic:nvPicPr>
+                    <pic:cNvPr id="1625815865" name=""/>
+                    <pic:cNvPicPr/>
+                  </pic:nvPicPr>
+                  <pic:blipFill>
+                    <a:blip r:embed="rId7"/>
+                    <a:stretch>
+                      <a:fillRect/>
+                    </a:stretch>
+                  </pic:blipFill>
+                  <pic:spPr>
+                    <a:xfrm>
+                      <a:off x="0" y="0"/>
+                      <a:ext cx="5668166" cy="4620270"/>
+                    </a:xfrm>
+                    <a:prstGeom prst="rect">
+                      <a:avLst/>
+                    </a:prstGeom>
+                  </pic:spPr>
+                </pic:pic>
+              </a:graphicData>
+            </a:graphic>
+          </wp:inline>
+        </w:drawing>
+      </w:r>
+    </w:p>
+    <w:p>
+      <w:pPr>
+        <w:ind w:left="360"/>
+      </w:pPr>
+      <w:r>
+        <w:drawing>
+          <wp:inline distT="0" distB="0" distL="0" distR="0" wp14:anchorId="6EFE20FB" wp14:editId="2644214A">
+            <wp:extent cx="5591955" cy="3172268"/>
+            <wp:effectExtent l="0" t="0" r="0" b="9525"/>
+            <wp:docPr id="2105024778" name="Picture 1"/>
+            <wp:cNvGraphicFramePr>
+              <a:graphicFrameLocks xmlns:a="http://schemas.openxmlformats.org/drawingml/2006/main" noChangeAspect="1"/>
+            </wp:cNvGraphicFramePr>
+            <a:graphic xmlns:a="http://schemas.openxmlformats.org/drawingml/2006/main">
+              <a:graphicData uri="http://schemas.openxmlformats.org/drawingml/2006/picture">
+                <pic:pic xmlns:pic="http://schemas.openxmlformats.org/drawingml/2006/picture">
+                  <pic:nvPicPr>
+                    <pic:cNvPr id="2105024778" name=""/>
+                    <pic:cNvPicPr/>
+                  </pic:nvPicPr>
+                  <pic:blipFill>
+                    <a:blip r:embed="rId8"/>
+                    <a:stretch>
+                      <a:fillRect/>
+                    </a:stretch>
+                  </pic:blipFill>
+                  <pic:spPr>
+                    <a:xfrm>
+                      <a:off x="0" y="0"/>
+                      <a:ext cx="5591955" cy="3172268"/>
+                    </a:xfrm>
+                    <a:prstGeom prst="rect">
+                      <a:avLst/>
+                    </a:prstGeom>
+                  </pic:spPr>
+                </pic:pic>
+              </a:graphicData>
+            </a:graphic>
+          </wp:inline>
+        </w:drawing>
+      </w:r>
     </w:p>
     <w:sectPr>
       <w:pgSz w:w="12240" w:h="15840"/>
@@ -517,11 +779,103 @@
       </w:pPr>
     </w:lvl>
   </w:abstractNum>
+  <w:abstractNum w:abstractNumId="2" w15:restartNumberingAfterBreak="0">
+    <w:nsid w:val="7A347931"/>
+    <w:multiLevelType w:val="hybridMultilevel"/>
+    <w:tmpl w:val="CC94F790"/>
+    <w:lvl w:ilvl="0" w:tplc="0409000F">
+      <w:start w:val="1"/>
+      <w:numFmt w:val="decimal"/>
+      <w:lvlText w:val="%1."/>
+      <w:lvlJc w:val="left"/>
+      <w:pPr>
+        <w:ind w:left="720" w:hanging="360"/>
+      </w:pPr>
+      <w:rPr>
+        <w:rFonts w:hint="default"/>
+      </w:rPr>
+    </w:lvl>
+    <w:lvl w:ilvl="1" w:tplc="04090019" w:tentative="1">
+      <w:start w:val="1"/>
+      <w:numFmt w:val="lowerLetter"/>
+      <w:lvlText w:val="%2."/>
+      <w:lvlJc w:val="left"/>
+      <w:pPr>
+        <w:ind w:left="1440" w:hanging="360"/>
+      </w:pPr>
+    </w:lvl>
+    <w:lvl w:ilvl="2" w:tplc="0409001B" w:tentative="1">
+      <w:start w:val="1"/>
+      <w:numFmt w:val="lowerRoman"/>
+      <w:lvlText w:val="%3."/>
+      <w:lvlJc w:val="right"/>
+      <w:pPr>
+        <w:ind w:left="2160" w:hanging="180"/>
+      </w:pPr>
+    </w:lvl>
+    <w:lvl w:ilvl="3" w:tplc="0409000F" w:tentative="1">
+      <w:start w:val="1"/>
+      <w:numFmt w:val="decimal"/>
+      <w:lvlText w:val="%4."/>
+      <w:lvlJc w:val="left"/>
+      <w:pPr>
+        <w:ind w:left="2880" w:hanging="360"/>
+      </w:pPr>
+    </w:lvl>
+    <w:lvl w:ilvl="4" w:tplc="04090019" w:tentative="1">
+      <w:start w:val="1"/>
+      <w:numFmt w:val="lowerLetter"/>
+      <w:lvlText w:val="%5."/>
+      <w:lvlJc w:val="left"/>
+      <w:pPr>
+        <w:ind w:left="3600" w:hanging="360"/>
+      </w:pPr>
+    </w:lvl>
+    <w:lvl w:ilvl="5" w:tplc="0409001B" w:tentative="1">
+      <w:start w:val="1"/>
+      <w:numFmt w:val="lowerRoman"/>
+      <w:lvlText w:val="%6."/>
+      <w:lvlJc w:val="right"/>
+      <w:pPr>
+        <w:ind w:left="4320" w:hanging="180"/>
+      </w:pPr>
+    </w:lvl>
+    <w:lvl w:ilvl="6" w:tplc="0409000F" w:tentative="1">
+      <w:start w:val="1"/>
+      <w:numFmt w:val="decimal"/>
+      <w:lvlText w:val="%7."/>
+      <w:lvlJc w:val="left"/>
+      <w:pPr>
+        <w:ind w:left="5040" w:hanging="360"/>
+      </w:pPr>
+    </w:lvl>
+    <w:lvl w:ilvl="7" w:tplc="04090019" w:tentative="1">
+      <w:start w:val="1"/>
+      <w:numFmt w:val="lowerLetter"/>
+      <w:lvlText w:val="%8."/>
+      <w:lvlJc w:val="left"/>
+      <w:pPr>
+        <w:ind w:left="5760" w:hanging="360"/>
+      </w:pPr>
+    </w:lvl>
+    <w:lvl w:ilvl="8" w:tplc="0409001B" w:tentative="1">
+      <w:start w:val="1"/>
+      <w:numFmt w:val="lowerRoman"/>
+      <w:lvlText w:val="%9."/>
+      <w:lvlJc w:val="right"/>
+      <w:pPr>
+        <w:ind w:left="6480" w:hanging="180"/>
+      </w:pPr>
+    </w:lvl>
+  </w:abstractNum>
   <w:num w:numId="1" w16cid:durableId="717163413">
     <w:abstractNumId w:val="0"/>
   </w:num>
   <w:num w:numId="2" w16cid:durableId="349453330">
     <w:abstractNumId w:val="1"/>
+  </w:num>
+  <w:num w:numId="3" w16cid:durableId="1785465324">
+    <w:abstractNumId w:val="2"/>
   </w:num>
 </w:numbering>
 </file>

</xml_diff>

<commit_message>
21. Advanced React Patterns - 50%
</commit_message>
<xml_diff>
--- a/21. Advanced React Patterns/Notes.docx
+++ b/21. Advanced React Patterns/Notes.docx
@@ -444,6 +444,9 @@
         <w:t>to children Components</w:t>
       </w:r>
       <w:r>
+        <w:rPr>
+          <w:noProof/>
+        </w:rPr>
         <w:drawing>
           <wp:inline distT="0" distB="0" distL="0" distR="0" wp14:anchorId="7074CD2E" wp14:editId="58FBBA0E">
             <wp:extent cx="4488180" cy="6059513"/>
@@ -486,6 +489,9 @@
         <w:ind w:left="360"/>
       </w:pPr>
       <w:r>
+        <w:rPr>
+          <w:noProof/>
+        </w:rPr>
         <w:lastRenderedPageBreak/>
         <w:drawing>
           <wp:inline distT="0" distB="0" distL="0" distR="0" wp14:anchorId="70ABDB7E" wp14:editId="0C106AFC">
@@ -529,6 +535,9 @@
         <w:ind w:left="360"/>
       </w:pPr>
       <w:r>
+        <w:rPr>
+          <w:noProof/>
+        </w:rPr>
         <w:drawing>
           <wp:inline distT="0" distB="0" distL="0" distR="0" wp14:anchorId="6EFE20FB" wp14:editId="2644214A">
             <wp:extent cx="5591955" cy="3172268"/>
@@ -566,6 +575,785 @@
         </w:drawing>
       </w:r>
     </w:p>
+    <w:p>
+      <w:pPr>
+        <w:ind w:left="360"/>
+      </w:pPr>
+    </w:p>
+    <w:p>
+      <w:pPr>
+        <w:pStyle w:val="Heading2"/>
+      </w:pPr>
+      <w:r>
+        <w:lastRenderedPageBreak/>
+        <w:t>Modal in Wild Oasis App</w:t>
+      </w:r>
+    </w:p>
+    <w:p>
+      <w:pPr>
+        <w:pStyle w:val="ListParagraph"/>
+        <w:numPr>
+          <w:ilvl w:val="0"/>
+          <w:numId w:val="4"/>
+        </w:numPr>
+      </w:pPr>
+      <w:r>
+        <w:t>We create a new component AddCabin</w:t>
+      </w:r>
+    </w:p>
+    <w:p>
+      <w:pPr>
+        <w:pStyle w:val="ListParagraph"/>
+        <w:numPr>
+          <w:ilvl w:val="0"/>
+          <w:numId w:val="4"/>
+        </w:numPr>
+      </w:pPr>
+      <w:r>
+        <w:t xml:space="preserve">Use the Modal component </w:t>
+      </w:r>
+    </w:p>
+    <w:p>
+      <w:pPr>
+        <w:pStyle w:val="ListParagraph"/>
+        <w:numPr>
+          <w:ilvl w:val="0"/>
+          <w:numId w:val="4"/>
+        </w:numPr>
+      </w:pPr>
+      <w:r>
+        <w:t xml:space="preserve">Use the </w:t>
+      </w:r>
+      <w:r>
+        <w:rPr>
+          <w:b/>
+          <w:bCs/>
+        </w:rPr>
+        <w:t>children</w:t>
+      </w:r>
+      <w:r>
+        <w:t xml:space="preserve"> prop on the Modal to pass the FORM component </w:t>
+      </w:r>
+    </w:p>
+    <w:p>
+      <w:pPr>
+        <w:pStyle w:val="ListParagraph"/>
+        <w:numPr>
+          <w:ilvl w:val="1"/>
+          <w:numId w:val="4"/>
+        </w:numPr>
+      </w:pPr>
+      <w:r>
+        <w:t>We add a new prop to the Form in CreateCabinForm</w:t>
+      </w:r>
+    </w:p>
+    <w:p>
+      <w:pPr>
+        <w:pStyle w:val="ListParagraph"/>
+        <w:numPr>
+          <w:ilvl w:val="2"/>
+          <w:numId w:val="4"/>
+        </w:numPr>
+      </w:pPr>
+      <w:r>
+        <w:t>Type</w:t>
+      </w:r>
+    </w:p>
+    <w:p>
+      <w:pPr>
+        <w:pStyle w:val="ListParagraph"/>
+        <w:numPr>
+          <w:ilvl w:val="2"/>
+          <w:numId w:val="4"/>
+        </w:numPr>
+      </w:pPr>
+      <w:r>
+        <w:t>To know when the form is rendered in a modal</w:t>
+      </w:r>
+    </w:p>
+    <w:p>
+      <w:pPr>
+        <w:pStyle w:val="ListParagraph"/>
+        <w:numPr>
+          <w:ilvl w:val="2"/>
+          <w:numId w:val="4"/>
+        </w:numPr>
+      </w:pPr>
+      <w:r>
+        <w:t>We use the onCloseModal prop to check if we are in a modal or not</w:t>
+      </w:r>
+    </w:p>
+    <w:p>
+      <w:pPr>
+        <w:pStyle w:val="ListParagraph"/>
+        <w:numPr>
+          <w:ilvl w:val="2"/>
+          <w:numId w:val="4"/>
+        </w:numPr>
+      </w:pPr>
+      <w:r>
+        <w:drawing>
+          <wp:inline distT="0" distB="0" distL="0" distR="0" wp14:anchorId="5941CA41" wp14:editId="1735E9CC">
+            <wp:extent cx="4906060" cy="1267002"/>
+            <wp:effectExtent l="0" t="0" r="8890" b="9525"/>
+            <wp:docPr id="2129791478" name="Picture 1" descr="A screen shot of a computer&#10;&#10;Description automatically generated"/>
+            <wp:cNvGraphicFramePr>
+              <a:graphicFrameLocks xmlns:a="http://schemas.openxmlformats.org/drawingml/2006/main" noChangeAspect="1"/>
+            </wp:cNvGraphicFramePr>
+            <a:graphic xmlns:a="http://schemas.openxmlformats.org/drawingml/2006/main">
+              <a:graphicData uri="http://schemas.openxmlformats.org/drawingml/2006/picture">
+                <pic:pic xmlns:pic="http://schemas.openxmlformats.org/drawingml/2006/picture">
+                  <pic:nvPicPr>
+                    <pic:cNvPr id="2129791478" name="Picture 1" descr="A screen shot of a computer&#10;&#10;Description automatically generated"/>
+                    <pic:cNvPicPr/>
+                  </pic:nvPicPr>
+                  <pic:blipFill>
+                    <a:blip r:embed="rId9"/>
+                    <a:stretch>
+                      <a:fillRect/>
+                    </a:stretch>
+                  </pic:blipFill>
+                  <pic:spPr>
+                    <a:xfrm>
+                      <a:off x="0" y="0"/>
+                      <a:ext cx="4906060" cy="1267002"/>
+                    </a:xfrm>
+                    <a:prstGeom prst="rect">
+                      <a:avLst/>
+                    </a:prstGeom>
+                  </pic:spPr>
+                </pic:pic>
+              </a:graphicData>
+            </a:graphic>
+          </wp:inline>
+        </w:drawing>
+      </w:r>
+    </w:p>
+    <w:p>
+      <w:pPr>
+        <w:pStyle w:val="ListParagraph"/>
+        <w:numPr>
+          <w:ilvl w:val="2"/>
+          <w:numId w:val="4"/>
+        </w:numPr>
+      </w:pPr>
+      <w:r>
+        <w:t xml:space="preserve">To </w:t>
+      </w:r>
+      <w:r>
+        <w:rPr>
+          <w:b/>
+          <w:bCs/>
+        </w:rPr>
+        <w:t>ADJUST the form</w:t>
+      </w:r>
+      <w:r>
+        <w:t xml:space="preserve"> we use the StyledComponents power to adjust based on props</w:t>
+      </w:r>
+    </w:p>
+    <w:p>
+      <w:pPr>
+        <w:pStyle w:val="Heading2"/>
+      </w:pPr>
+      <w:r>
+        <w:t>React Portal</w:t>
+      </w:r>
+    </w:p>
+    <w:p>
+      <w:pPr>
+        <w:pStyle w:val="ListParagraph"/>
+        <w:numPr>
+          <w:ilvl w:val="0"/>
+          <w:numId w:val="1"/>
+        </w:numPr>
+      </w:pPr>
+      <w:r>
+        <w:t xml:space="preserve">React Feature to use with components that we want to be </w:t>
+      </w:r>
+      <w:r>
+        <w:rPr>
+          <w:b/>
+          <w:bCs/>
+        </w:rPr>
+        <w:t xml:space="preserve">OVER </w:t>
+      </w:r>
+      <w:r>
+        <w:t>other components</w:t>
+      </w:r>
+    </w:p>
+    <w:p>
+      <w:pPr>
+        <w:pStyle w:val="ListParagraph"/>
+        <w:numPr>
+          <w:ilvl w:val="0"/>
+          <w:numId w:val="1"/>
+        </w:numPr>
+      </w:pPr>
+      <w:r>
+        <w:t xml:space="preserve">The Component </w:t>
+      </w:r>
+      <w:r>
+        <w:rPr>
+          <w:b/>
+          <w:bCs/>
+        </w:rPr>
+        <w:t xml:space="preserve">TREE </w:t>
+      </w:r>
+      <w:r>
+        <w:t xml:space="preserve">structure remains the same, only the physical </w:t>
+      </w:r>
+      <w:r>
+        <w:rPr>
+          <w:b/>
+          <w:bCs/>
+        </w:rPr>
+        <w:t>DOM changes</w:t>
+      </w:r>
+    </w:p>
+    <w:p>
+      <w:pPr>
+        <w:pStyle w:val="ListParagraph"/>
+        <w:numPr>
+          <w:ilvl w:val="0"/>
+          <w:numId w:val="1"/>
+        </w:numPr>
+      </w:pPr>
+      <w:r>
+        <w:t xml:space="preserve">Generally used with </w:t>
+      </w:r>
+      <w:r>
+        <w:rPr>
+          <w:b/>
+          <w:bCs/>
+        </w:rPr>
+        <w:t>MODALS</w:t>
+      </w:r>
+      <w:r>
+        <w:rPr>
+          <w:b/>
+          <w:bCs/>
+        </w:rPr>
+        <w:t>, tooltips, menus etc.</w:t>
+      </w:r>
+    </w:p>
+    <w:p>
+      <w:pPr>
+        <w:pStyle w:val="ListParagraph"/>
+        <w:numPr>
+          <w:ilvl w:val="0"/>
+          <w:numId w:val="1"/>
+        </w:numPr>
+      </w:pPr>
+      <w:r>
+        <w:rPr>
+          <w:b/>
+          <w:bCs/>
+        </w:rPr>
+        <w:t>Usage</w:t>
+      </w:r>
+    </w:p>
+    <w:p>
+      <w:pPr>
+        <w:pStyle w:val="ListParagraph"/>
+        <w:numPr>
+          <w:ilvl w:val="1"/>
+          <w:numId w:val="1"/>
+        </w:numPr>
+      </w:pPr>
+      <w:r>
+        <w:rPr>
+          <w:b/>
+          <w:bCs/>
+        </w:rPr>
+        <w:t>createPortal()</w:t>
+      </w:r>
+      <w:r>
+        <w:t xml:space="preserve"> hook</w:t>
+      </w:r>
+    </w:p>
+    <w:p>
+      <w:pPr>
+        <w:pStyle w:val="ListParagraph"/>
+        <w:numPr>
+          <w:ilvl w:val="1"/>
+          <w:numId w:val="1"/>
+        </w:numPr>
+      </w:pPr>
+    </w:p>
+    <w:p>
+      <w:pPr>
+        <w:pStyle w:val="ListParagraph"/>
+        <w:ind w:left="1440"/>
+      </w:pPr>
+      <w:r>
+        <w:drawing>
+          <wp:inline distT="0" distB="0" distL="0" distR="0" wp14:anchorId="18838C0D" wp14:editId="70B20D8A">
+            <wp:extent cx="5515745" cy="3429479"/>
+            <wp:effectExtent l="0" t="0" r="8890" b="0"/>
+            <wp:docPr id="1191678830" name="Picture 1" descr="A screen shot of a computer program&#10;&#10;Description automatically generated"/>
+            <wp:cNvGraphicFramePr>
+              <a:graphicFrameLocks xmlns:a="http://schemas.openxmlformats.org/drawingml/2006/main" noChangeAspect="1"/>
+            </wp:cNvGraphicFramePr>
+            <a:graphic xmlns:a="http://schemas.openxmlformats.org/drawingml/2006/main">
+              <a:graphicData uri="http://schemas.openxmlformats.org/drawingml/2006/picture">
+                <pic:pic xmlns:pic="http://schemas.openxmlformats.org/drawingml/2006/picture">
+                  <pic:nvPicPr>
+                    <pic:cNvPr id="1191678830" name="Picture 1" descr="A screen shot of a computer program&#10;&#10;Description automatically generated"/>
+                    <pic:cNvPicPr/>
+                  </pic:nvPicPr>
+                  <pic:blipFill>
+                    <a:blip r:embed="rId10"/>
+                    <a:stretch>
+                      <a:fillRect/>
+                    </a:stretch>
+                  </pic:blipFill>
+                  <pic:spPr>
+                    <a:xfrm>
+                      <a:off x="0" y="0"/>
+                      <a:ext cx="5515745" cy="3429479"/>
+                    </a:xfrm>
+                    <a:prstGeom prst="rect">
+                      <a:avLst/>
+                    </a:prstGeom>
+                  </pic:spPr>
+                </pic:pic>
+              </a:graphicData>
+            </a:graphic>
+          </wp:inline>
+        </w:drawing>
+      </w:r>
+    </w:p>
+    <w:p>
+      <w:pPr>
+        <w:pStyle w:val="Heading2"/>
+      </w:pPr>
+      <w:r>
+        <w:lastRenderedPageBreak/>
+        <w:t xml:space="preserve">Compound Component </w:t>
+      </w:r>
+      <w:r>
+        <w:t>–</w:t>
+      </w:r>
+      <w:r>
+        <w:t xml:space="preserve"> Modal</w:t>
+      </w:r>
+    </w:p>
+    <w:p>
+      <w:pPr>
+        <w:pStyle w:val="ListParagraph"/>
+        <w:numPr>
+          <w:ilvl w:val="0"/>
+          <w:numId w:val="5"/>
+        </w:numPr>
+      </w:pPr>
+      <w:r>
+        <w:t xml:space="preserve">The Modal Component will hold </w:t>
+      </w:r>
+      <w:r>
+        <w:rPr>
+          <w:b/>
+          <w:bCs/>
+        </w:rPr>
+        <w:t>ITS OWN STATE</w:t>
+      </w:r>
+    </w:p>
+    <w:p>
+      <w:pPr>
+        <w:pStyle w:val="ListParagraph"/>
+        <w:numPr>
+          <w:ilvl w:val="1"/>
+          <w:numId w:val="5"/>
+        </w:numPr>
+      </w:pPr>
+      <w:r>
+        <w:t xml:space="preserve">It will </w:t>
+      </w:r>
+      <w:r>
+        <w:rPr>
+          <w:b/>
+          <w:bCs/>
+        </w:rPr>
+        <w:t>DISPLAY THE OPEN BUTTON</w:t>
+      </w:r>
+    </w:p>
+    <w:p>
+      <w:pPr>
+        <w:pStyle w:val="ListParagraph"/>
+        <w:numPr>
+          <w:ilvl w:val="1"/>
+          <w:numId w:val="5"/>
+        </w:numPr>
+      </w:pPr>
+      <w:r>
+        <w:t>It will take care of when it’s open or closed</w:t>
+      </w:r>
+    </w:p>
+    <w:p>
+      <w:pPr>
+        <w:pStyle w:val="ListParagraph"/>
+        <w:numPr>
+          <w:ilvl w:val="1"/>
+          <w:numId w:val="5"/>
+        </w:numPr>
+      </w:pPr>
+      <w:r>
+        <w:t xml:space="preserve">It will </w:t>
+      </w:r>
+      <w:r>
+        <w:rPr>
+          <w:b/>
+          <w:bCs/>
+        </w:rPr>
+        <w:t>not</w:t>
+      </w:r>
+      <w:r>
+        <w:t xml:space="preserve"> use OUTSIDE state like previous AddCabin</w:t>
+      </w:r>
+    </w:p>
+    <w:p>
+      <w:pPr>
+        <w:pStyle w:val="ListParagraph"/>
+        <w:numPr>
+          <w:ilvl w:val="0"/>
+          <w:numId w:val="5"/>
+        </w:numPr>
+      </w:pPr>
+      <w:r>
+        <w:t xml:space="preserve">Create the Parent </w:t>
+      </w:r>
+      <w:r>
+        <w:rPr>
+          <w:b/>
+          <w:bCs/>
+        </w:rPr>
+        <w:t>Modal</w:t>
+      </w:r>
+    </w:p>
+    <w:p>
+      <w:pPr>
+        <w:pStyle w:val="ListParagraph"/>
+        <w:numPr>
+          <w:ilvl w:val="1"/>
+          <w:numId w:val="5"/>
+        </w:numPr>
+      </w:pPr>
+      <w:r>
+        <w:t>Create the state</w:t>
+      </w:r>
+    </w:p>
+    <w:p>
+      <w:pPr>
+        <w:pStyle w:val="ListParagraph"/>
+        <w:numPr>
+          <w:ilvl w:val="1"/>
+          <w:numId w:val="5"/>
+        </w:numPr>
+      </w:pPr>
+      <w:r>
+        <w:t>Create the handlers</w:t>
+      </w:r>
+    </w:p>
+    <w:p>
+      <w:pPr>
+        <w:pStyle w:val="ListParagraph"/>
+        <w:numPr>
+          <w:ilvl w:val="1"/>
+          <w:numId w:val="5"/>
+        </w:numPr>
+      </w:pPr>
+      <w:r>
+        <w:t>Create the Context</w:t>
+      </w:r>
+    </w:p>
+    <w:p>
+      <w:pPr>
+        <w:pStyle w:val="ListParagraph"/>
+        <w:numPr>
+          <w:ilvl w:val="0"/>
+          <w:numId w:val="5"/>
+        </w:numPr>
+      </w:pPr>
+      <w:r>
+        <w:t>Create the Children Components</w:t>
+      </w:r>
+    </w:p>
+    <w:p>
+      <w:pPr>
+        <w:pStyle w:val="ListParagraph"/>
+        <w:numPr>
+          <w:ilvl w:val="1"/>
+          <w:numId w:val="5"/>
+        </w:numPr>
+      </w:pPr>
+      <w:r>
+        <w:t>Open</w:t>
+      </w:r>
+    </w:p>
+    <w:p>
+      <w:pPr>
+        <w:pStyle w:val="ListParagraph"/>
+        <w:numPr>
+          <w:ilvl w:val="2"/>
+          <w:numId w:val="5"/>
+        </w:numPr>
+      </w:pPr>
+      <w:r>
+        <w:t>This will have a button that will tell the Modal what Window to Open</w:t>
+      </w:r>
+    </w:p>
+    <w:p>
+      <w:pPr>
+        <w:pStyle w:val="ListParagraph"/>
+        <w:numPr>
+          <w:ilvl w:val="2"/>
+          <w:numId w:val="5"/>
+        </w:numPr>
+      </w:pPr>
+      <w:r>
+        <w:t xml:space="preserve">We use </w:t>
+      </w:r>
+      <w:r>
+        <w:rPr>
+          <w:b/>
+          <w:bCs/>
+        </w:rPr>
+        <w:t>cloneElement</w:t>
+      </w:r>
+      <w:r>
+        <w:t xml:space="preserve"> from React to </w:t>
+      </w:r>
+      <w:r>
+        <w:rPr>
+          <w:b/>
+          <w:bCs/>
+        </w:rPr>
+        <w:t>add props to childrens</w:t>
+      </w:r>
+    </w:p>
+    <w:p>
+      <w:pPr>
+        <w:pStyle w:val="ListParagraph"/>
+        <w:numPr>
+          <w:ilvl w:val="2"/>
+          <w:numId w:val="5"/>
+        </w:numPr>
+      </w:pPr>
+      <w:r>
+        <w:t xml:space="preserve">We pass the onClick prop and the setWindowName to the prop of the </w:t>
+      </w:r>
+      <w:r>
+        <w:rPr>
+          <w:b/>
+          <w:bCs/>
+        </w:rPr>
+        <w:t>Open</w:t>
+      </w:r>
+      <w:r>
+        <w:t xml:space="preserve"> button</w:t>
+      </w:r>
+    </w:p>
+    <w:p>
+      <w:pPr>
+        <w:pStyle w:val="ListParagraph"/>
+        <w:numPr>
+          <w:ilvl w:val="2"/>
+          <w:numId w:val="5"/>
+        </w:numPr>
+      </w:pPr>
+      <w:r>
+        <w:drawing>
+          <wp:inline distT="0" distB="0" distL="0" distR="0" wp14:anchorId="376C0968" wp14:editId="22F89AC5">
+            <wp:extent cx="5943600" cy="1510665"/>
+            <wp:effectExtent l="0" t="0" r="0" b="0"/>
+            <wp:docPr id="225470950" name="Picture 1" descr="A screen shot of a computer code&#10;&#10;Description automatically generated"/>
+            <wp:cNvGraphicFramePr>
+              <a:graphicFrameLocks xmlns:a="http://schemas.openxmlformats.org/drawingml/2006/main" noChangeAspect="1"/>
+            </wp:cNvGraphicFramePr>
+            <a:graphic xmlns:a="http://schemas.openxmlformats.org/drawingml/2006/main">
+              <a:graphicData uri="http://schemas.openxmlformats.org/drawingml/2006/picture">
+                <pic:pic xmlns:pic="http://schemas.openxmlformats.org/drawingml/2006/picture">
+                  <pic:nvPicPr>
+                    <pic:cNvPr id="225470950" name="Picture 1" descr="A screen shot of a computer code&#10;&#10;Description automatically generated"/>
+                    <pic:cNvPicPr/>
+                  </pic:nvPicPr>
+                  <pic:blipFill>
+                    <a:blip r:embed="rId11"/>
+                    <a:stretch>
+                      <a:fillRect/>
+                    </a:stretch>
+                  </pic:blipFill>
+                  <pic:spPr>
+                    <a:xfrm>
+                      <a:off x="0" y="0"/>
+                      <a:ext cx="5943600" cy="1510665"/>
+                    </a:xfrm>
+                    <a:prstGeom prst="rect">
+                      <a:avLst/>
+                    </a:prstGeom>
+                  </pic:spPr>
+                </pic:pic>
+              </a:graphicData>
+            </a:graphic>
+          </wp:inline>
+        </w:drawing>
+      </w:r>
+    </w:p>
+    <w:p>
+      <w:pPr>
+        <w:pStyle w:val="ListParagraph"/>
+        <w:numPr>
+          <w:ilvl w:val="1"/>
+          <w:numId w:val="5"/>
+        </w:numPr>
+      </w:pPr>
+      <w:r>
+        <w:t>Window</w:t>
+      </w:r>
+    </w:p>
+    <w:p>
+      <w:pPr>
+        <w:pStyle w:val="ListParagraph"/>
+        <w:numPr>
+          <w:ilvl w:val="2"/>
+          <w:numId w:val="5"/>
+        </w:numPr>
+      </w:pPr>
+      <w:r>
+        <w:t>If the name of the window is different that what we want to Open, we return null</w:t>
+      </w:r>
+    </w:p>
+    <w:p>
+      <w:pPr>
+        <w:pStyle w:val="ListParagraph"/>
+        <w:numPr>
+          <w:ilvl w:val="2"/>
+          <w:numId w:val="5"/>
+        </w:numPr>
+      </w:pPr>
+      <w:r>
+        <w:t xml:space="preserve">The window will contain the </w:t>
+      </w:r>
+      <w:r>
+        <w:rPr>
+          <w:b/>
+          <w:bCs/>
+        </w:rPr>
+        <w:t>FORM</w:t>
+      </w:r>
+      <w:r>
+        <w:t xml:space="preserve"> as a </w:t>
+      </w:r>
+      <w:r>
+        <w:rPr>
+          <w:b/>
+          <w:bCs/>
+        </w:rPr>
+        <w:t xml:space="preserve">cloned element </w:t>
+      </w:r>
+      <w:r>
+        <w:t xml:space="preserve"> so that we can pass the </w:t>
+      </w:r>
+      <w:r>
+        <w:rPr>
+          <w:b/>
+          <w:bCs/>
+        </w:rPr>
+        <w:t xml:space="preserve"> onCloseModal prop</w:t>
+      </w:r>
+    </w:p>
+    <w:p>
+      <w:pPr>
+        <w:pStyle w:val="ListParagraph"/>
+        <w:numPr>
+          <w:ilvl w:val="2"/>
+          <w:numId w:val="5"/>
+        </w:numPr>
+      </w:pPr>
+      <w:r>
+        <w:drawing>
+          <wp:inline distT="0" distB="0" distL="0" distR="0" wp14:anchorId="15840C70" wp14:editId="1FDC8191">
+            <wp:extent cx="5943600" cy="2566670"/>
+            <wp:effectExtent l="0" t="0" r="0" b="5080"/>
+            <wp:docPr id="1744355939" name="Picture 1" descr="A screen shot of a computer program&#10;&#10;Description automatically generated"/>
+            <wp:cNvGraphicFramePr>
+              <a:graphicFrameLocks xmlns:a="http://schemas.openxmlformats.org/drawingml/2006/main" noChangeAspect="1"/>
+            </wp:cNvGraphicFramePr>
+            <a:graphic xmlns:a="http://schemas.openxmlformats.org/drawingml/2006/main">
+              <a:graphicData uri="http://schemas.openxmlformats.org/drawingml/2006/picture">
+                <pic:pic xmlns:pic="http://schemas.openxmlformats.org/drawingml/2006/picture">
+                  <pic:nvPicPr>
+                    <pic:cNvPr id="1744355939" name="Picture 1" descr="A screen shot of a computer program&#10;&#10;Description automatically generated"/>
+                    <pic:cNvPicPr/>
+                  </pic:nvPicPr>
+                  <pic:blipFill>
+                    <a:blip r:embed="rId12"/>
+                    <a:stretch>
+                      <a:fillRect/>
+                    </a:stretch>
+                  </pic:blipFill>
+                  <pic:spPr>
+                    <a:xfrm>
+                      <a:off x="0" y="0"/>
+                      <a:ext cx="5943600" cy="2566670"/>
+                    </a:xfrm>
+                    <a:prstGeom prst="rect">
+                      <a:avLst/>
+                    </a:prstGeom>
+                  </pic:spPr>
+                </pic:pic>
+              </a:graphicData>
+            </a:graphic>
+          </wp:inline>
+        </w:drawing>
+      </w:r>
+    </w:p>
+    <w:p>
+      <w:pPr>
+        <w:pStyle w:val="ListParagraph"/>
+        <w:numPr>
+          <w:ilvl w:val="2"/>
+          <w:numId w:val="5"/>
+        </w:numPr>
+      </w:pPr>
+      <w:r>
+        <w:lastRenderedPageBreak/>
+        <w:drawing>
+          <wp:inline distT="0" distB="0" distL="0" distR="0" wp14:anchorId="5CF24D65" wp14:editId="6764CF2E">
+            <wp:extent cx="5943600" cy="4064635"/>
+            <wp:effectExtent l="0" t="0" r="0" b="0"/>
+            <wp:docPr id="1786877640" name="Picture 1" descr="A screen shot of a computer program&#10;&#10;Description automatically generated"/>
+            <wp:cNvGraphicFramePr>
+              <a:graphicFrameLocks xmlns:a="http://schemas.openxmlformats.org/drawingml/2006/main" noChangeAspect="1"/>
+            </wp:cNvGraphicFramePr>
+            <a:graphic xmlns:a="http://schemas.openxmlformats.org/drawingml/2006/main">
+              <a:graphicData uri="http://schemas.openxmlformats.org/drawingml/2006/picture">
+                <pic:pic xmlns:pic="http://schemas.openxmlformats.org/drawingml/2006/picture">
+                  <pic:nvPicPr>
+                    <pic:cNvPr id="1786877640" name="Picture 1" descr="A screen shot of a computer program&#10;&#10;Description automatically generated"/>
+                    <pic:cNvPicPr/>
+                  </pic:nvPicPr>
+                  <pic:blipFill>
+                    <a:blip r:embed="rId13"/>
+                    <a:stretch>
+                      <a:fillRect/>
+                    </a:stretch>
+                  </pic:blipFill>
+                  <pic:spPr>
+                    <a:xfrm>
+                      <a:off x="0" y="0"/>
+                      <a:ext cx="5943600" cy="4064635"/>
+                    </a:xfrm>
+                    <a:prstGeom prst="rect">
+                      <a:avLst/>
+                    </a:prstGeom>
+                  </pic:spPr>
+                </pic:pic>
+              </a:graphicData>
+            </a:graphic>
+          </wp:inline>
+        </w:drawing>
+      </w:r>
+    </w:p>
     <w:sectPr>
       <w:pgSz w:w="12240" w:h="15840"/>
       <w:pgMar w:top="1440" w:right="1440" w:bottom="1440" w:left="1440" w:header="720" w:footer="720" w:gutter="0"/>
@@ -691,6 +1479,95 @@
     </w:lvl>
   </w:abstractNum>
   <w:abstractNum w:abstractNumId="1" w15:restartNumberingAfterBreak="0">
+    <w:nsid w:val="2B8B34E1"/>
+    <w:multiLevelType w:val="hybridMultilevel"/>
+    <w:tmpl w:val="62C8304E"/>
+    <w:lvl w:ilvl="0" w:tplc="0409000F">
+      <w:start w:val="1"/>
+      <w:numFmt w:val="decimal"/>
+      <w:lvlText w:val="%1."/>
+      <w:lvlJc w:val="left"/>
+      <w:pPr>
+        <w:ind w:left="720" w:hanging="360"/>
+      </w:pPr>
+      <w:rPr>
+        <w:rFonts w:hint="default"/>
+      </w:rPr>
+    </w:lvl>
+    <w:lvl w:ilvl="1" w:tplc="04090019">
+      <w:start w:val="1"/>
+      <w:numFmt w:val="lowerLetter"/>
+      <w:lvlText w:val="%2."/>
+      <w:lvlJc w:val="left"/>
+      <w:pPr>
+        <w:ind w:left="1440" w:hanging="360"/>
+      </w:pPr>
+    </w:lvl>
+    <w:lvl w:ilvl="2" w:tplc="0409001B">
+      <w:start w:val="1"/>
+      <w:numFmt w:val="lowerRoman"/>
+      <w:lvlText w:val="%3."/>
+      <w:lvlJc w:val="right"/>
+      <w:pPr>
+        <w:ind w:left="2160" w:hanging="180"/>
+      </w:pPr>
+    </w:lvl>
+    <w:lvl w:ilvl="3" w:tplc="0409000F" w:tentative="1">
+      <w:start w:val="1"/>
+      <w:numFmt w:val="decimal"/>
+      <w:lvlText w:val="%4."/>
+      <w:lvlJc w:val="left"/>
+      <w:pPr>
+        <w:ind w:left="2880" w:hanging="360"/>
+      </w:pPr>
+    </w:lvl>
+    <w:lvl w:ilvl="4" w:tplc="04090019" w:tentative="1">
+      <w:start w:val="1"/>
+      <w:numFmt w:val="lowerLetter"/>
+      <w:lvlText w:val="%5."/>
+      <w:lvlJc w:val="left"/>
+      <w:pPr>
+        <w:ind w:left="3600" w:hanging="360"/>
+      </w:pPr>
+    </w:lvl>
+    <w:lvl w:ilvl="5" w:tplc="0409001B" w:tentative="1">
+      <w:start w:val="1"/>
+      <w:numFmt w:val="lowerRoman"/>
+      <w:lvlText w:val="%6."/>
+      <w:lvlJc w:val="right"/>
+      <w:pPr>
+        <w:ind w:left="4320" w:hanging="180"/>
+      </w:pPr>
+    </w:lvl>
+    <w:lvl w:ilvl="6" w:tplc="0409000F" w:tentative="1">
+      <w:start w:val="1"/>
+      <w:numFmt w:val="decimal"/>
+      <w:lvlText w:val="%7."/>
+      <w:lvlJc w:val="left"/>
+      <w:pPr>
+        <w:ind w:left="5040" w:hanging="360"/>
+      </w:pPr>
+    </w:lvl>
+    <w:lvl w:ilvl="7" w:tplc="04090019" w:tentative="1">
+      <w:start w:val="1"/>
+      <w:numFmt w:val="lowerLetter"/>
+      <w:lvlText w:val="%8."/>
+      <w:lvlJc w:val="left"/>
+      <w:pPr>
+        <w:ind w:left="5760" w:hanging="360"/>
+      </w:pPr>
+    </w:lvl>
+    <w:lvl w:ilvl="8" w:tplc="0409001B" w:tentative="1">
+      <w:start w:val="1"/>
+      <w:numFmt w:val="lowerRoman"/>
+      <w:lvlText w:val="%9."/>
+      <w:lvlJc w:val="right"/>
+      <w:pPr>
+        <w:ind w:left="6480" w:hanging="180"/>
+      </w:pPr>
+    </w:lvl>
+  </w:abstractNum>
+  <w:abstractNum w:abstractNumId="2" w15:restartNumberingAfterBreak="0">
     <w:nsid w:val="399D03F7"/>
     <w:multiLevelType w:val="hybridMultilevel"/>
     <w:tmpl w:val="7DEC3B60"/>
@@ -779,7 +1656,96 @@
       </w:pPr>
     </w:lvl>
   </w:abstractNum>
-  <w:abstractNum w:abstractNumId="2" w15:restartNumberingAfterBreak="0">
+  <w:abstractNum w:abstractNumId="3" w15:restartNumberingAfterBreak="0">
+    <w:nsid w:val="4F5B0E3C"/>
+    <w:multiLevelType w:val="hybridMultilevel"/>
+    <w:tmpl w:val="69F67074"/>
+    <w:lvl w:ilvl="0" w:tplc="0409000F">
+      <w:start w:val="1"/>
+      <w:numFmt w:val="decimal"/>
+      <w:lvlText w:val="%1."/>
+      <w:lvlJc w:val="left"/>
+      <w:pPr>
+        <w:ind w:left="720" w:hanging="360"/>
+      </w:pPr>
+      <w:rPr>
+        <w:rFonts w:hint="default"/>
+      </w:rPr>
+    </w:lvl>
+    <w:lvl w:ilvl="1" w:tplc="04090019">
+      <w:start w:val="1"/>
+      <w:numFmt w:val="lowerLetter"/>
+      <w:lvlText w:val="%2."/>
+      <w:lvlJc w:val="left"/>
+      <w:pPr>
+        <w:ind w:left="1440" w:hanging="360"/>
+      </w:pPr>
+    </w:lvl>
+    <w:lvl w:ilvl="2" w:tplc="0409001B">
+      <w:start w:val="1"/>
+      <w:numFmt w:val="lowerRoman"/>
+      <w:lvlText w:val="%3."/>
+      <w:lvlJc w:val="right"/>
+      <w:pPr>
+        <w:ind w:left="2160" w:hanging="180"/>
+      </w:pPr>
+    </w:lvl>
+    <w:lvl w:ilvl="3" w:tplc="0409000F" w:tentative="1">
+      <w:start w:val="1"/>
+      <w:numFmt w:val="decimal"/>
+      <w:lvlText w:val="%4."/>
+      <w:lvlJc w:val="left"/>
+      <w:pPr>
+        <w:ind w:left="2880" w:hanging="360"/>
+      </w:pPr>
+    </w:lvl>
+    <w:lvl w:ilvl="4" w:tplc="04090019" w:tentative="1">
+      <w:start w:val="1"/>
+      <w:numFmt w:val="lowerLetter"/>
+      <w:lvlText w:val="%5."/>
+      <w:lvlJc w:val="left"/>
+      <w:pPr>
+        <w:ind w:left="3600" w:hanging="360"/>
+      </w:pPr>
+    </w:lvl>
+    <w:lvl w:ilvl="5" w:tplc="0409001B" w:tentative="1">
+      <w:start w:val="1"/>
+      <w:numFmt w:val="lowerRoman"/>
+      <w:lvlText w:val="%6."/>
+      <w:lvlJc w:val="right"/>
+      <w:pPr>
+        <w:ind w:left="4320" w:hanging="180"/>
+      </w:pPr>
+    </w:lvl>
+    <w:lvl w:ilvl="6" w:tplc="0409000F" w:tentative="1">
+      <w:start w:val="1"/>
+      <w:numFmt w:val="decimal"/>
+      <w:lvlText w:val="%7."/>
+      <w:lvlJc w:val="left"/>
+      <w:pPr>
+        <w:ind w:left="5040" w:hanging="360"/>
+      </w:pPr>
+    </w:lvl>
+    <w:lvl w:ilvl="7" w:tplc="04090019" w:tentative="1">
+      <w:start w:val="1"/>
+      <w:numFmt w:val="lowerLetter"/>
+      <w:lvlText w:val="%8."/>
+      <w:lvlJc w:val="left"/>
+      <w:pPr>
+        <w:ind w:left="5760" w:hanging="360"/>
+      </w:pPr>
+    </w:lvl>
+    <w:lvl w:ilvl="8" w:tplc="0409001B" w:tentative="1">
+      <w:start w:val="1"/>
+      <w:numFmt w:val="lowerRoman"/>
+      <w:lvlText w:val="%9."/>
+      <w:lvlJc w:val="right"/>
+      <w:pPr>
+        <w:ind w:left="6480" w:hanging="180"/>
+      </w:pPr>
+    </w:lvl>
+  </w:abstractNum>
+  <w:abstractNum w:abstractNumId="4" w15:restartNumberingAfterBreak="0">
     <w:nsid w:val="7A347931"/>
     <w:multiLevelType w:val="hybridMultilevel"/>
     <w:tmpl w:val="CC94F790"/>
@@ -872,10 +1838,16 @@
     <w:abstractNumId w:val="0"/>
   </w:num>
   <w:num w:numId="2" w16cid:durableId="349453330">
+    <w:abstractNumId w:val="2"/>
+  </w:num>
+  <w:num w:numId="3" w16cid:durableId="1785465324">
+    <w:abstractNumId w:val="4"/>
+  </w:num>
+  <w:num w:numId="4" w16cid:durableId="751660991">
     <w:abstractNumId w:val="1"/>
   </w:num>
-  <w:num w:numId="3" w16cid:durableId="1785465324">
-    <w:abstractNumId w:val="2"/>
+  <w:num w:numId="5" w16cid:durableId="1062286587">
+    <w:abstractNumId w:val="3"/>
   </w:num>
 </w:numbering>
 </file>

</xml_diff>

<commit_message>
21. Advanced React Patterns - 75%
</commit_message>
<xml_diff>
--- a/21. Advanced React Patterns/Notes.docx
+++ b/21. Advanced React Patterns/Notes.docx
@@ -692,6 +692,9 @@
         </w:numPr>
       </w:pPr>
       <w:r>
+        <w:rPr>
+          <w:noProof/>
+        </w:rPr>
         <w:drawing>
           <wp:inline distT="0" distB="0" distL="0" distR="0" wp14:anchorId="5941CA41" wp14:editId="1735E9CC">
             <wp:extent cx="4906060" cy="1267002"/>
@@ -886,6 +889,9 @@
         <w:ind w:left="1440"/>
       </w:pPr>
       <w:r>
+        <w:rPr>
+          <w:noProof/>
+        </w:rPr>
         <w:drawing>
           <wp:inline distT="0" distB="0" distL="0" distR="0" wp14:anchorId="18838C0D" wp14:editId="70B20D8A">
             <wp:extent cx="5515745" cy="3429479"/>
@@ -1161,6 +1167,9 @@
         </w:numPr>
       </w:pPr>
       <w:r>
+        <w:rPr>
+          <w:noProof/>
+        </w:rPr>
         <w:drawing>
           <wp:inline distT="0" distB="0" distL="0" distR="0" wp14:anchorId="376C0968" wp14:editId="22F89AC5">
             <wp:extent cx="5943600" cy="1510665"/>
@@ -1270,6 +1279,9 @@
         </w:numPr>
       </w:pPr>
       <w:r>
+        <w:rPr>
+          <w:noProof/>
+        </w:rPr>
         <w:drawing>
           <wp:inline distT="0" distB="0" distL="0" distR="0" wp14:anchorId="15840C70" wp14:editId="1FDC8191">
             <wp:extent cx="5943600" cy="2566670"/>
@@ -1316,11 +1328,14 @@
         </w:numPr>
       </w:pPr>
       <w:r>
+        <w:rPr>
+          <w:noProof/>
+        </w:rPr>
         <w:lastRenderedPageBreak/>
         <w:drawing>
-          <wp:inline distT="0" distB="0" distL="0" distR="0" wp14:anchorId="5CF24D65" wp14:editId="6764CF2E">
-            <wp:extent cx="5943600" cy="4064635"/>
-            <wp:effectExtent l="0" t="0" r="0" b="0"/>
+          <wp:inline distT="0" distB="0" distL="0" distR="0" wp14:anchorId="5CF24D65" wp14:editId="6A9E0D64">
+            <wp:extent cx="3970020" cy="2714968"/>
+            <wp:effectExtent l="0" t="0" r="0" b="9525"/>
             <wp:docPr id="1786877640" name="Picture 1" descr="A screen shot of a computer program&#10;&#10;Description automatically generated"/>
             <wp:cNvGraphicFramePr>
               <a:graphicFrameLocks xmlns:a="http://schemas.openxmlformats.org/drawingml/2006/main" noChangeAspect="1"/>
@@ -1341,7 +1356,7 @@
                   <pic:spPr>
                     <a:xfrm>
                       <a:off x="0" y="0"/>
-                      <a:ext cx="5943600" cy="4064635"/>
+                      <a:ext cx="3976560" cy="2719441"/>
                     </a:xfrm>
                     <a:prstGeom prst="rect">
                       <a:avLst/>
@@ -1352,6 +1367,194 @@
             </a:graphic>
           </wp:inline>
         </w:drawing>
+      </w:r>
+    </w:p>
+    <w:p>
+      <w:pPr>
+        <w:pStyle w:val="Heading2"/>
+      </w:pPr>
+      <w:r>
+        <w:t>Detecting a Click Outside the Modal</w:t>
+      </w:r>
+    </w:p>
+    <w:p>
+      <w:pPr>
+        <w:pStyle w:val="ListParagraph"/>
+        <w:numPr>
+          <w:ilvl w:val="0"/>
+          <w:numId w:val="1"/>
+        </w:numPr>
+      </w:pPr>
+      <w:r>
+        <w:t>We are using useEffect and document.addEventListener</w:t>
+      </w:r>
+    </w:p>
+    <w:p>
+      <w:pPr>
+        <w:pStyle w:val="ListParagraph"/>
+        <w:numPr>
+          <w:ilvl w:val="1"/>
+          <w:numId w:val="1"/>
+        </w:numPr>
+      </w:pPr>
+      <w:r>
+        <w:t>REMOVE THE eventListener</w:t>
+      </w:r>
+    </w:p>
+    <w:p>
+      <w:pPr>
+        <w:pStyle w:val="ListParagraph"/>
+        <w:numPr>
+          <w:ilvl w:val="0"/>
+          <w:numId w:val="1"/>
+        </w:numPr>
+      </w:pPr>
+      <w:r>
+        <w:t>We use a REF to identify the clicked element</w:t>
+      </w:r>
+    </w:p>
+    <w:p>
+      <w:pPr>
+        <w:pStyle w:val="ListParagraph"/>
+        <w:numPr>
+          <w:ilvl w:val="1"/>
+          <w:numId w:val="1"/>
+        </w:numPr>
+      </w:pPr>
+      <w:r>
+        <w:t xml:space="preserve">On dom elements we can call </w:t>
+      </w:r>
+      <w:r>
+        <w:rPr>
+          <w:b/>
+          <w:bCs/>
+        </w:rPr>
+        <w:t>contain</w:t>
+      </w:r>
+    </w:p>
+    <w:p>
+      <w:pPr>
+        <w:pStyle w:val="ListParagraph"/>
+        <w:numPr>
+          <w:ilvl w:val="1"/>
+          <w:numId w:val="1"/>
+        </w:numPr>
+      </w:pPr>
+      <w:r>
+        <w:t xml:space="preserve">If we click on an element that is outside the </w:t>
+      </w:r>
+      <w:r>
+        <w:rPr>
+          <w:b/>
+          <w:bCs/>
+        </w:rPr>
+        <w:t xml:space="preserve">ref </w:t>
+      </w:r>
+      <w:r>
+        <w:t>(form), the function will be called</w:t>
+      </w:r>
+    </w:p>
+    <w:p>
+      <w:pPr>
+        <w:pStyle w:val="ListParagraph"/>
+        <w:numPr>
+          <w:ilvl w:val="0"/>
+          <w:numId w:val="1"/>
+        </w:numPr>
+      </w:pPr>
+      <w:r>
+        <w:t xml:space="preserve">We will listen on the event on the </w:t>
+      </w:r>
+      <w:r>
+        <w:rPr>
+          <w:b/>
+          <w:bCs/>
+        </w:rPr>
+        <w:t>CAPTURE PHASE, not on the BUBBLE Phase</w:t>
+      </w:r>
+    </w:p>
+    <w:p>
+      <w:pPr>
+        <w:pStyle w:val="ListParagraph"/>
+        <w:numPr>
+          <w:ilvl w:val="1"/>
+          <w:numId w:val="1"/>
+        </w:numPr>
+      </w:pPr>
+      <w:r>
+        <w:t xml:space="preserve">WE pass the </w:t>
+      </w:r>
+      <w:r>
+        <w:rPr>
+          <w:b/>
+          <w:bCs/>
+        </w:rPr>
+        <w:t>TRUE</w:t>
+      </w:r>
+      <w:r>
+        <w:t xml:space="preserve"> option in the listener</w:t>
+      </w:r>
+    </w:p>
+    <w:p>
+      <w:pPr>
+        <w:pStyle w:val="ListParagraph"/>
+        <w:numPr>
+          <w:ilvl w:val="1"/>
+          <w:numId w:val="1"/>
+        </w:numPr>
+      </w:pPr>
+      <w:r>
+        <w:drawing>
+          <wp:inline distT="0" distB="0" distL="0" distR="0" wp14:anchorId="2507614C" wp14:editId="271A6A7B">
+            <wp:extent cx="3807325" cy="3459480"/>
+            <wp:effectExtent l="0" t="0" r="3175" b="7620"/>
+            <wp:docPr id="1292178215" name="Picture 1" descr="A screen shot of a computer program&#10;&#10;Description automatically generated"/>
+            <wp:cNvGraphicFramePr>
+              <a:graphicFrameLocks xmlns:a="http://schemas.openxmlformats.org/drawingml/2006/main" noChangeAspect="1"/>
+            </wp:cNvGraphicFramePr>
+            <a:graphic xmlns:a="http://schemas.openxmlformats.org/drawingml/2006/main">
+              <a:graphicData uri="http://schemas.openxmlformats.org/drawingml/2006/picture">
+                <pic:pic xmlns:pic="http://schemas.openxmlformats.org/drawingml/2006/picture">
+                  <pic:nvPicPr>
+                    <pic:cNvPr id="1292178215" name="Picture 1" descr="A screen shot of a computer program&#10;&#10;Description automatically generated"/>
+                    <pic:cNvPicPr/>
+                  </pic:nvPicPr>
+                  <pic:blipFill>
+                    <a:blip r:embed="rId14"/>
+                    <a:stretch>
+                      <a:fillRect/>
+                    </a:stretch>
+                  </pic:blipFill>
+                  <pic:spPr>
+                    <a:xfrm>
+                      <a:off x="0" y="0"/>
+                      <a:ext cx="3809435" cy="3461397"/>
+                    </a:xfrm>
+                    <a:prstGeom prst="rect">
+                      <a:avLst/>
+                    </a:prstGeom>
+                  </pic:spPr>
+                </pic:pic>
+              </a:graphicData>
+            </a:graphic>
+          </wp:inline>
+        </w:drawing>
+      </w:r>
+    </w:p>
+    <w:p/>
+    <w:p>
+      <w:pPr>
+        <w:pStyle w:val="Heading2"/>
+      </w:pPr>
+      <w:r>
+        <w:lastRenderedPageBreak/>
+        <w:t>A Reusable Table</w:t>
+      </w:r>
+      <w:r>
+        <w:t xml:space="preserve"> (Compound Component</w:t>
+      </w:r>
+      <w:r>
+        <w:t>)</w:t>
       </w:r>
     </w:p>
     <w:sectPr>

</xml_diff>

<commit_message>
22. Extra Features - 5%
</commit_message>
<xml_diff>
--- a/21. Advanced React Patterns/Notes.docx
+++ b/21. Advanced React Patterns/Notes.docx
@@ -598,8 +598,13 @@
         </w:numPr>
       </w:pPr>
       <w:r>
-        <w:t>We create a new component AddCabin</w:t>
-      </w:r>
+        <w:t xml:space="preserve">We create a new component </w:t>
+      </w:r>
+      <w:proofErr w:type="spellStart"/>
+      <w:r>
+        <w:t>AddCabin</w:t>
+      </w:r>
+      <w:proofErr w:type="spellEnd"/>
     </w:p>
     <w:p>
       <w:pPr>
@@ -644,8 +649,13 @@
         </w:numPr>
       </w:pPr>
       <w:r>
-        <w:t>We add a new prop to the Form in CreateCabinForm</w:t>
-      </w:r>
+        <w:t xml:space="preserve">We add a new prop to the Form in </w:t>
+      </w:r>
+      <w:proofErr w:type="spellStart"/>
+      <w:r>
+        <w:t>CreateCabinForm</w:t>
+      </w:r>
+      <w:proofErr w:type="spellEnd"/>
     </w:p>
     <w:p>
       <w:pPr>
@@ -680,7 +690,15 @@
         </w:numPr>
       </w:pPr>
       <w:r>
-        <w:t>We use the onCloseModal prop to check if we are in a modal or not</w:t>
+        <w:t xml:space="preserve">We use the </w:t>
+      </w:r>
+      <w:proofErr w:type="spellStart"/>
+      <w:r>
+        <w:t>onCloseModal</w:t>
+      </w:r>
+      <w:proofErr w:type="spellEnd"/>
+      <w:r>
+        <w:t xml:space="preserve"> prop to check if we are in a modal or not</w:t>
       </w:r>
     </w:p>
     <w:p>
@@ -748,10 +766,27 @@
           <w:b/>
           <w:bCs/>
         </w:rPr>
-        <w:t>ADJUST the form</w:t>
-      </w:r>
-      <w:r>
-        <w:t xml:space="preserve"> we use the StyledComponents power to adjust based on props</w:t>
+        <w:t xml:space="preserve">ADJUST the </w:t>
+      </w:r>
+      <w:proofErr w:type="gramStart"/>
+      <w:r>
+        <w:rPr>
+          <w:b/>
+          <w:bCs/>
+        </w:rPr>
+        <w:t>form</w:t>
+      </w:r>
+      <w:proofErr w:type="gramEnd"/>
+      <w:r>
+        <w:t xml:space="preserve"> we use the </w:t>
+      </w:r>
+      <w:proofErr w:type="spellStart"/>
+      <w:r>
+        <w:t>StyledComponents</w:t>
+      </w:r>
+      <w:proofErr w:type="spellEnd"/>
+      <w:r>
+        <w:t xml:space="preserve"> power to adjust based on props</w:t>
       </w:r>
     </w:p>
     <w:p>
@@ -863,12 +898,30 @@
           <w:numId w:val="1"/>
         </w:numPr>
       </w:pPr>
-      <w:r>
-        <w:rPr>
-          <w:b/>
-          <w:bCs/>
-        </w:rPr>
-        <w:t>createPortal()</w:t>
+      <w:proofErr w:type="spellStart"/>
+      <w:proofErr w:type="gramStart"/>
+      <w:r>
+        <w:rPr>
+          <w:b/>
+          <w:bCs/>
+        </w:rPr>
+        <w:t>createPortal</w:t>
+      </w:r>
+      <w:proofErr w:type="spellEnd"/>
+      <w:r>
+        <w:rPr>
+          <w:b/>
+          <w:bCs/>
+        </w:rPr>
+        <w:t>(</w:t>
+      </w:r>
+      <w:proofErr w:type="gramEnd"/>
+      <w:r>
+        <w:rPr>
+          <w:b/>
+          <w:bCs/>
+        </w:rPr>
+        <w:t>)</w:t>
       </w:r>
       <w:r>
         <w:t xml:space="preserve"> hook</w:t>
@@ -1013,8 +1066,13 @@
         <w:t>not</w:t>
       </w:r>
       <w:r>
-        <w:t xml:space="preserve"> use OUTSIDE state like previous AddCabin</w:t>
-      </w:r>
+        <w:t xml:space="preserve"> use OUTSIDE state like previous </w:t>
+      </w:r>
+      <w:proofErr w:type="spellStart"/>
+      <w:r>
+        <w:t>AddCabin</w:t>
+      </w:r>
+      <w:proofErr w:type="spellEnd"/>
     </w:p>
     <w:p>
       <w:pPr>
@@ -1118,6 +1176,7 @@
       <w:r>
         <w:t xml:space="preserve">We use </w:t>
       </w:r>
+      <w:proofErr w:type="spellStart"/>
       <w:r>
         <w:rPr>
           <w:b/>
@@ -1125,6 +1184,7 @@
         </w:rPr>
         <w:t>cloneElement</w:t>
       </w:r>
+      <w:proofErr w:type="spellEnd"/>
       <w:r>
         <w:t xml:space="preserve"> from React to </w:t>
       </w:r>
@@ -1133,8 +1193,17 @@
           <w:b/>
           <w:bCs/>
         </w:rPr>
-        <w:t>add props to childrens</w:t>
-      </w:r>
+        <w:t xml:space="preserve">add props to </w:t>
+      </w:r>
+      <w:proofErr w:type="spellStart"/>
+      <w:r>
+        <w:rPr>
+          <w:b/>
+          <w:bCs/>
+        </w:rPr>
+        <w:t>childrens</w:t>
+      </w:r>
+      <w:proofErr w:type="spellEnd"/>
     </w:p>
     <w:p>
       <w:pPr>
@@ -1145,7 +1214,23 @@
         </w:numPr>
       </w:pPr>
       <w:r>
-        <w:t xml:space="preserve">We pass the onClick prop and the setWindowName to the prop of the </w:t>
+        <w:t xml:space="preserve">We pass the </w:t>
+      </w:r>
+      <w:proofErr w:type="spellStart"/>
+      <w:r>
+        <w:t>onClick</w:t>
+      </w:r>
+      <w:proofErr w:type="spellEnd"/>
+      <w:r>
+        <w:t xml:space="preserve"> prop and the </w:t>
+      </w:r>
+      <w:proofErr w:type="spellStart"/>
+      <w:r>
+        <w:t>setWindowName</w:t>
+      </w:r>
+      <w:proofErr w:type="spellEnd"/>
+      <w:r>
+        <w:t xml:space="preserve"> to the prop of the </w:t>
       </w:r>
       <w:r>
         <w:rPr>
@@ -1228,7 +1313,15 @@
         </w:numPr>
       </w:pPr>
       <w:r>
-        <w:t>If the name of the window is different that what we want to Open, we return null</w:t>
+        <w:t xml:space="preserve">If the name of the window is different </w:t>
+      </w:r>
+      <w:proofErr w:type="spellStart"/>
+      <w:r>
+        <w:t>that</w:t>
+      </w:r>
+      <w:proofErr w:type="spellEnd"/>
+      <w:r>
+        <w:t xml:space="preserve"> what we want to Open, we return null</w:t>
       </w:r>
     </w:p>
     <w:p>
@@ -1257,17 +1350,45 @@
           <w:b/>
           <w:bCs/>
         </w:rPr>
-        <w:t xml:space="preserve">cloned element </w:t>
-      </w:r>
-      <w:r>
-        <w:t xml:space="preserve"> so that we can pass the </w:t>
-      </w:r>
-      <w:r>
-        <w:rPr>
-          <w:b/>
-          <w:bCs/>
-        </w:rPr>
-        <w:t xml:space="preserve"> onCloseModal prop</w:t>
+        <w:t xml:space="preserve">cloned </w:t>
+      </w:r>
+      <w:proofErr w:type="gramStart"/>
+      <w:r>
+        <w:rPr>
+          <w:b/>
+          <w:bCs/>
+        </w:rPr>
+        <w:t xml:space="preserve">element </w:t>
+      </w:r>
+      <w:r>
+        <w:t xml:space="preserve"> so</w:t>
+      </w:r>
+      <w:proofErr w:type="gramEnd"/>
+      <w:r>
+        <w:t xml:space="preserve"> that we can pass the </w:t>
+      </w:r>
+      <w:r>
+        <w:rPr>
+          <w:b/>
+          <w:bCs/>
+        </w:rPr>
+        <w:t xml:space="preserve"> </w:t>
+      </w:r>
+      <w:proofErr w:type="spellStart"/>
+      <w:r>
+        <w:rPr>
+          <w:b/>
+          <w:bCs/>
+        </w:rPr>
+        <w:t>onCloseModal</w:t>
+      </w:r>
+      <w:proofErr w:type="spellEnd"/>
+      <w:r>
+        <w:rPr>
+          <w:b/>
+          <w:bCs/>
+        </w:rPr>
+        <w:t xml:space="preserve"> prop</w:t>
       </w:r>
     </w:p>
     <w:p>
@@ -1386,8 +1507,23 @@
         </w:numPr>
       </w:pPr>
       <w:r>
-        <w:t>We are using useEffect and document.addEventListener</w:t>
-      </w:r>
+        <w:t xml:space="preserve">We are using </w:t>
+      </w:r>
+      <w:proofErr w:type="spellStart"/>
+      <w:r>
+        <w:t>useEffect</w:t>
+      </w:r>
+      <w:proofErr w:type="spellEnd"/>
+      <w:r>
+        <w:t xml:space="preserve"> and </w:t>
+      </w:r>
+      <w:proofErr w:type="spellStart"/>
+      <w:proofErr w:type="gramStart"/>
+      <w:r>
+        <w:t>document.addEventListener</w:t>
+      </w:r>
+      <w:proofErr w:type="spellEnd"/>
+      <w:proofErr w:type="gramEnd"/>
     </w:p>
     <w:p>
       <w:pPr>
@@ -1398,8 +1534,13 @@
         </w:numPr>
       </w:pPr>
       <w:r>
-        <w:t>REMOVE THE eventListener</w:t>
-      </w:r>
+        <w:t xml:space="preserve">REMOVE THE </w:t>
+      </w:r>
+      <w:proofErr w:type="spellStart"/>
+      <w:r>
+        <w:t>eventListener</w:t>
+      </w:r>
+      <w:proofErr w:type="spellEnd"/>
     </w:p>
     <w:p>
       <w:pPr>
@@ -1422,7 +1563,15 @@
         </w:numPr>
       </w:pPr>
       <w:r>
-        <w:t xml:space="preserve">On dom elements we can call </w:t>
+        <w:t xml:space="preserve">On </w:t>
+      </w:r>
+      <w:proofErr w:type="spellStart"/>
+      <w:r>
+        <w:t>dom</w:t>
+      </w:r>
+      <w:proofErr w:type="spellEnd"/>
+      <w:r>
+        <w:t xml:space="preserve"> elements we can call </w:t>
       </w:r>
       <w:r>
         <w:rPr>
@@ -1556,6 +1705,15 @@
       <w:r>
         <w:t>)</w:t>
       </w:r>
+    </w:p>
+    <w:p>
+      <w:pPr>
+        <w:pStyle w:val="ListParagraph"/>
+        <w:numPr>
+          <w:ilvl w:val="0"/>
+          <w:numId w:val="1"/>
+        </w:numPr>
+      </w:pPr>
     </w:p>
     <w:sectPr>
       <w:pgSz w:w="12240" w:h="15840"/>

</xml_diff>